<commit_message>
Add complete Test Specifications document needed to meet accurate project specs
</commit_message>
<xml_diff>
--- a/Test Specifications.docx
+++ b/Test Specifications.docx
@@ -16,7 +16,25 @@
           <w:sz w:val="24"/>
           <w:szCs w:val="24"/>
         </w:rPr>
-        <w:t xml:space="preserve">Patryk Dziedzic, </w:t>
+        <w:t xml:space="preserve">Patryk </w:t>
+      </w:r>
+      <w:proofErr w:type="spellStart"/>
+      <w:r>
+        <w:rPr>
+          <w:rFonts w:ascii="Times New Roman" w:hAnsi="Times New Roman" w:cs="Times New Roman"/>
+          <w:sz w:val="24"/>
+          <w:szCs w:val="24"/>
+        </w:rPr>
+        <w:t>Dziedzic</w:t>
+      </w:r>
+      <w:proofErr w:type="spellEnd"/>
+      <w:r>
+        <w:rPr>
+          <w:rFonts w:ascii="Times New Roman" w:hAnsi="Times New Roman" w:cs="Times New Roman"/>
+          <w:sz w:val="24"/>
+          <w:szCs w:val="24"/>
+        </w:rPr>
+        <w:t xml:space="preserve">, </w:t>
       </w:r>
       <w:proofErr w:type="spellStart"/>
       <w:r>
@@ -203,7 +221,27 @@
                 <w:sz w:val="24"/>
                 <w:szCs w:val="24"/>
               </w:rPr>
-              <w:t xml:space="preserve">public boolean </w:t>
+              <w:t xml:space="preserve">public </w:t>
+            </w:r>
+            <w:proofErr w:type="spellStart"/>
+            <w:r>
+              <w:rPr>
+                <w:rFonts w:ascii="Times New Roman" w:hAnsi="Times New Roman" w:cs="Times New Roman"/>
+                <w:color w:val="FF0000"/>
+                <w:sz w:val="24"/>
+                <w:szCs w:val="24"/>
+              </w:rPr>
+              <w:t>boolean</w:t>
+            </w:r>
+            <w:proofErr w:type="spellEnd"/>
+            <w:r>
+              <w:rPr>
+                <w:rFonts w:ascii="Times New Roman" w:hAnsi="Times New Roman" w:cs="Times New Roman"/>
+                <w:color w:val="FF0000"/>
+                <w:sz w:val="24"/>
+                <w:szCs w:val="24"/>
+              </w:rPr>
+              <w:t xml:space="preserve"> </w:t>
             </w:r>
             <w:proofErr w:type="spellStart"/>
             <w:proofErr w:type="gramStart"/>
@@ -389,49 +427,19 @@
               <w:rPr>
                 <w:rFonts w:ascii="Times New Roman" w:hAnsi="Times New Roman" w:cs="Times New Roman"/>
               </w:rPr>
-              <w:t>The number</w:t>
-            </w:r>
-            <w:r>
-              <w:rPr>
-                <w:rFonts w:ascii="Times New Roman" w:hAnsi="Times New Roman" w:cs="Times New Roman"/>
-              </w:rPr>
-              <w:t xml:space="preserve"> of days </w:t>
-            </w:r>
-            <w:r>
-              <w:rPr>
-                <w:rFonts w:ascii="Times New Roman" w:hAnsi="Times New Roman" w:cs="Times New Roman"/>
-              </w:rPr>
-              <w:t>for a date with February (</w:t>
-            </w:r>
-            <w:r>
-              <w:rPr>
-                <w:rFonts w:ascii="Times New Roman" w:hAnsi="Times New Roman" w:cs="Times New Roman"/>
-              </w:rPr>
-              <w:t>in a non-leap year</w:t>
-            </w:r>
-            <w:r>
-              <w:rPr>
-                <w:rFonts w:ascii="Times New Roman" w:hAnsi="Times New Roman" w:cs="Times New Roman"/>
-              </w:rPr>
-              <w:t>)</w:t>
-            </w:r>
-            <w:r>
-              <w:rPr>
-                <w:rFonts w:ascii="Times New Roman" w:hAnsi="Times New Roman" w:cs="Times New Roman"/>
-              </w:rPr>
-              <w:t xml:space="preserve"> is </w:t>
-            </w:r>
-            <w:r>
-              <w:rPr>
-                <w:rFonts w:ascii="Times New Roman" w:hAnsi="Times New Roman" w:cs="Times New Roman"/>
-              </w:rPr>
-              <w:t xml:space="preserve">less than or equal to </w:t>
-            </w:r>
-            <w:r>
-              <w:rPr>
-                <w:rFonts w:ascii="Times New Roman" w:hAnsi="Times New Roman" w:cs="Times New Roman"/>
-              </w:rPr>
-              <w:t>28.</w:t>
+              <w:t xml:space="preserve">The number of days for a date </w:t>
+            </w:r>
+            <w:r>
+              <w:rPr>
+                <w:rFonts w:ascii="Times New Roman" w:hAnsi="Times New Roman" w:cs="Times New Roman"/>
+              </w:rPr>
+              <w:t>in</w:t>
+            </w:r>
+            <w:r>
+              <w:rPr>
+                <w:rFonts w:ascii="Times New Roman" w:hAnsi="Times New Roman" w:cs="Times New Roman"/>
+              </w:rPr>
+              <w:t xml:space="preserve"> February (in a non-leap year) is less than or equal to 28.</w:t>
             </w:r>
           </w:p>
         </w:tc>
@@ -447,6 +455,41 @@
                 <w:rFonts w:ascii="Times New Roman" w:hAnsi="Times New Roman" w:cs="Times New Roman"/>
               </w:rPr>
             </w:pPr>
+            <w:r>
+              <w:rPr>
+                <w:rFonts w:ascii="Times New Roman" w:hAnsi="Times New Roman" w:cs="Times New Roman"/>
+              </w:rPr>
+              <w:t xml:space="preserve">First checks if the specific day, month, and year are valid in a non-leap year and then takes the date, expected output, and actual output </w:t>
+            </w:r>
+            <w:proofErr w:type="gramStart"/>
+            <w:r>
+              <w:rPr>
+                <w:rFonts w:ascii="Times New Roman" w:hAnsi="Times New Roman" w:cs="Times New Roman"/>
+              </w:rPr>
+              <w:t>from  the</w:t>
+            </w:r>
+            <w:proofErr w:type="gramEnd"/>
+            <w:r>
+              <w:rPr>
+                <w:rFonts w:ascii="Times New Roman" w:hAnsi="Times New Roman" w:cs="Times New Roman"/>
+              </w:rPr>
+              <w:t xml:space="preserve"> test to check if the test passed successfully (TRUE) or not (FALSE)</w:t>
+            </w:r>
+          </w:p>
+          <w:p>
+            <w:pPr>
+              <w:jc w:val="center"/>
+              <w:rPr>
+                <w:rFonts w:ascii="Times New Roman" w:hAnsi="Times New Roman" w:cs="Times New Roman"/>
+              </w:rPr>
+            </w:pPr>
+            <w:r>
+              <w:rPr>
+                <w:rFonts w:ascii="Times New Roman" w:hAnsi="Times New Roman" w:cs="Times New Roman"/>
+              </w:rPr>
+              <w:br/>
+              <w:t>Input Data: the String “2/29/2023” depicting the Date for the test</w:t>
+            </w:r>
           </w:p>
         </w:tc>
         <w:tc>
@@ -461,6 +504,12 @@
                 <w:rFonts w:ascii="Times New Roman" w:hAnsi="Times New Roman" w:cs="Times New Roman"/>
               </w:rPr>
             </w:pPr>
+            <w:r>
+              <w:rPr>
+                <w:rFonts w:ascii="Times New Roman" w:hAnsi="Times New Roman" w:cs="Times New Roman"/>
+              </w:rPr>
+              <w:t>FALSE</w:t>
+            </w:r>
           </w:p>
         </w:tc>
       </w:tr>
@@ -505,6 +554,12 @@
                 <w:rFonts w:ascii="Times New Roman" w:hAnsi="Times New Roman" w:cs="Times New Roman"/>
               </w:rPr>
             </w:pPr>
+            <w:r>
+              <w:rPr>
+                <w:rFonts w:ascii="Times New Roman" w:hAnsi="Times New Roman" w:cs="Times New Roman"/>
+              </w:rPr>
+              <w:t>The number of days for a date in February (in a leap year) is equal to 29</w:t>
+            </w:r>
           </w:p>
         </w:tc>
         <w:tc>
@@ -519,6 +574,48 @@
                 <w:rFonts w:ascii="Times New Roman" w:hAnsi="Times New Roman" w:cs="Times New Roman"/>
               </w:rPr>
             </w:pPr>
+            <w:r>
+              <w:rPr>
+                <w:rFonts w:ascii="Times New Roman" w:hAnsi="Times New Roman" w:cs="Times New Roman"/>
+              </w:rPr>
+              <w:t xml:space="preserve">First checks if the specific day, month, and year are valid in a leap year and then takes the date, expected output, and actual output </w:t>
+            </w:r>
+            <w:proofErr w:type="gramStart"/>
+            <w:r>
+              <w:rPr>
+                <w:rFonts w:ascii="Times New Roman" w:hAnsi="Times New Roman" w:cs="Times New Roman"/>
+              </w:rPr>
+              <w:t>from  the</w:t>
+            </w:r>
+            <w:proofErr w:type="gramEnd"/>
+            <w:r>
+              <w:rPr>
+                <w:rFonts w:ascii="Times New Roman" w:hAnsi="Times New Roman" w:cs="Times New Roman"/>
+              </w:rPr>
+              <w:t xml:space="preserve"> test to determine if the test passed successfully (TRUE) or not (FALSE) </w:t>
+            </w:r>
+          </w:p>
+          <w:p>
+            <w:pPr>
+              <w:jc w:val="center"/>
+              <w:rPr>
+                <w:rFonts w:ascii="Times New Roman" w:hAnsi="Times New Roman" w:cs="Times New Roman"/>
+              </w:rPr>
+            </w:pPr>
+          </w:p>
+          <w:p>
+            <w:pPr>
+              <w:jc w:val="center"/>
+              <w:rPr>
+                <w:rFonts w:ascii="Times New Roman" w:hAnsi="Times New Roman" w:cs="Times New Roman"/>
+              </w:rPr>
+            </w:pPr>
+            <w:r>
+              <w:rPr>
+                <w:rFonts w:ascii="Times New Roman" w:hAnsi="Times New Roman" w:cs="Times New Roman"/>
+              </w:rPr>
+              <w:t>Input Data: the String “2/29/2020” depicting the Date for the test</w:t>
+            </w:r>
           </w:p>
         </w:tc>
         <w:tc>
@@ -533,6 +630,12 @@
                 <w:rFonts w:ascii="Times New Roman" w:hAnsi="Times New Roman" w:cs="Times New Roman"/>
               </w:rPr>
             </w:pPr>
+            <w:r>
+              <w:rPr>
+                <w:rFonts w:ascii="Times New Roman" w:hAnsi="Times New Roman" w:cs="Times New Roman"/>
+              </w:rPr>
+              <w:t>TRUE</w:t>
+            </w:r>
           </w:p>
         </w:tc>
       </w:tr>
@@ -577,6 +680,12 @@
                 <w:rFonts w:ascii="Times New Roman" w:hAnsi="Times New Roman" w:cs="Times New Roman"/>
               </w:rPr>
             </w:pPr>
+            <w:r>
+              <w:rPr>
+                <w:rFonts w:ascii="Times New Roman" w:hAnsi="Times New Roman" w:cs="Times New Roman"/>
+              </w:rPr>
+              <w:t>The number corresponding to a month is in the range of 1 to 12</w:t>
+            </w:r>
           </w:p>
         </w:tc>
         <w:tc>
@@ -591,6 +700,48 @@
                 <w:rFonts w:ascii="Times New Roman" w:hAnsi="Times New Roman" w:cs="Times New Roman"/>
               </w:rPr>
             </w:pPr>
+            <w:r>
+              <w:rPr>
+                <w:rFonts w:ascii="Times New Roman" w:hAnsi="Times New Roman" w:cs="Times New Roman"/>
+              </w:rPr>
+              <w:t xml:space="preserve">Checks if the specific month given is within the range of 1-12 by checking if the month (as well as the day and year) are valid and determining if the test passed successfully by taking the date, expected output, and actual </w:t>
+            </w:r>
+            <w:proofErr w:type="gramStart"/>
+            <w:r>
+              <w:rPr>
+                <w:rFonts w:ascii="Times New Roman" w:hAnsi="Times New Roman" w:cs="Times New Roman"/>
+              </w:rPr>
+              <w:t>output</w:t>
+            </w:r>
+            <w:proofErr w:type="gramEnd"/>
+            <w:r>
+              <w:rPr>
+                <w:rFonts w:ascii="Times New Roman" w:hAnsi="Times New Roman" w:cs="Times New Roman"/>
+              </w:rPr>
+              <w:t xml:space="preserve"> and comparing the expected and actual output to see if they are the same (TRUE) or not (FALSE)</w:t>
+            </w:r>
+          </w:p>
+          <w:p>
+            <w:pPr>
+              <w:jc w:val="center"/>
+              <w:rPr>
+                <w:rFonts w:ascii="Times New Roman" w:hAnsi="Times New Roman" w:cs="Times New Roman"/>
+              </w:rPr>
+            </w:pPr>
+          </w:p>
+          <w:p>
+            <w:pPr>
+              <w:jc w:val="center"/>
+              <w:rPr>
+                <w:rFonts w:ascii="Times New Roman" w:hAnsi="Times New Roman" w:cs="Times New Roman"/>
+              </w:rPr>
+            </w:pPr>
+            <w:r>
+              <w:rPr>
+                <w:rFonts w:ascii="Times New Roman" w:hAnsi="Times New Roman" w:cs="Times New Roman"/>
+              </w:rPr>
+              <w:t>Input Data: the String “13/29/2023” depicting the Date for the test</w:t>
+            </w:r>
           </w:p>
         </w:tc>
         <w:tc>
@@ -605,6 +756,12 @@
                 <w:rFonts w:ascii="Times New Roman" w:hAnsi="Times New Roman" w:cs="Times New Roman"/>
               </w:rPr>
             </w:pPr>
+            <w:r>
+              <w:rPr>
+                <w:rFonts w:ascii="Times New Roman" w:hAnsi="Times New Roman" w:cs="Times New Roman"/>
+              </w:rPr>
+              <w:t>FALSE</w:t>
+            </w:r>
           </w:p>
         </w:tc>
       </w:tr>
@@ -633,6 +790,7 @@
                 <w:sz w:val="24"/>
                 <w:szCs w:val="24"/>
               </w:rPr>
+              <w:lastRenderedPageBreak/>
               <w:t>4</w:t>
             </w:r>
           </w:p>
@@ -649,6 +807,12 @@
                 <w:rFonts w:ascii="Times New Roman" w:hAnsi="Times New Roman" w:cs="Times New Roman"/>
               </w:rPr>
             </w:pPr>
+            <w:r>
+              <w:rPr>
+                <w:rFonts w:ascii="Times New Roman" w:hAnsi="Times New Roman" w:cs="Times New Roman"/>
+              </w:rPr>
+              <w:t xml:space="preserve">The number corresponding to a specific day is in the range for that given month </w:t>
+            </w:r>
           </w:p>
         </w:tc>
         <w:tc>
@@ -663,6 +827,34 @@
                 <w:rFonts w:ascii="Times New Roman" w:hAnsi="Times New Roman" w:cs="Times New Roman"/>
               </w:rPr>
             </w:pPr>
+            <w:r>
+              <w:rPr>
+                <w:rFonts w:ascii="Times New Roman" w:hAnsi="Times New Roman" w:cs="Times New Roman"/>
+              </w:rPr>
+              <w:t xml:space="preserve">First checks if the specific day is valid for the given month and year and then takes the date, expected output, and actual output from the test to determine if the test passed successfully (TRUE) or not (FALSE) </w:t>
+            </w:r>
+          </w:p>
+          <w:p>
+            <w:pPr>
+              <w:jc w:val="center"/>
+              <w:rPr>
+                <w:rFonts w:ascii="Times New Roman" w:hAnsi="Times New Roman" w:cs="Times New Roman"/>
+              </w:rPr>
+            </w:pPr>
+          </w:p>
+          <w:p>
+            <w:pPr>
+              <w:jc w:val="center"/>
+              <w:rPr>
+                <w:rFonts w:ascii="Times New Roman" w:hAnsi="Times New Roman" w:cs="Times New Roman"/>
+              </w:rPr>
+            </w:pPr>
+            <w:r>
+              <w:rPr>
+                <w:rFonts w:ascii="Times New Roman" w:hAnsi="Times New Roman" w:cs="Times New Roman"/>
+              </w:rPr>
+              <w:t xml:space="preserve">Input Data: the String “4/31/2023” depicting the Date for the test </w:t>
+            </w:r>
           </w:p>
         </w:tc>
         <w:tc>
@@ -677,6 +869,12 @@
                 <w:rFonts w:ascii="Times New Roman" w:hAnsi="Times New Roman" w:cs="Times New Roman"/>
               </w:rPr>
             </w:pPr>
+            <w:r>
+              <w:rPr>
+                <w:rFonts w:ascii="Times New Roman" w:hAnsi="Times New Roman" w:cs="Times New Roman"/>
+              </w:rPr>
+              <w:t>FALSE</w:t>
+            </w:r>
           </w:p>
         </w:tc>
       </w:tr>
@@ -933,6 +1131,26 @@
                 <w:rFonts w:ascii="Times New Roman" w:hAnsi="Times New Roman" w:cs="Times New Roman"/>
               </w:rPr>
             </w:pPr>
+            <w:r>
+              <w:rPr>
+                <w:rFonts w:ascii="Times New Roman" w:hAnsi="Times New Roman" w:cs="Times New Roman"/>
+              </w:rPr>
+              <w:t xml:space="preserve">Two given events with the same date, </w:t>
+            </w:r>
+            <w:proofErr w:type="spellStart"/>
+            <w:r>
+              <w:rPr>
+                <w:rFonts w:ascii="Times New Roman" w:hAnsi="Times New Roman" w:cs="Times New Roman"/>
+              </w:rPr>
+              <w:t>startTime</w:t>
+            </w:r>
+            <w:proofErr w:type="spellEnd"/>
+            <w:r>
+              <w:rPr>
+                <w:rFonts w:ascii="Times New Roman" w:hAnsi="Times New Roman" w:cs="Times New Roman"/>
+              </w:rPr>
+              <w:t xml:space="preserve">, and location are equal </w:t>
+            </w:r>
           </w:p>
         </w:tc>
         <w:tc>
@@ -947,6 +1165,48 @@
                 <w:rFonts w:ascii="Times New Roman" w:hAnsi="Times New Roman" w:cs="Times New Roman"/>
               </w:rPr>
             </w:pPr>
+            <w:r>
+              <w:rPr>
+                <w:rFonts w:ascii="Times New Roman" w:hAnsi="Times New Roman" w:cs="Times New Roman"/>
+              </w:rPr>
+              <w:t xml:space="preserve">First constructs two events with the same date, </w:t>
+            </w:r>
+            <w:proofErr w:type="spellStart"/>
+            <w:r>
+              <w:rPr>
+                <w:rFonts w:ascii="Times New Roman" w:hAnsi="Times New Roman" w:cs="Times New Roman"/>
+              </w:rPr>
+              <w:t>startTime</w:t>
+            </w:r>
+            <w:proofErr w:type="spellEnd"/>
+            <w:r>
+              <w:rPr>
+                <w:rFonts w:ascii="Times New Roman" w:hAnsi="Times New Roman" w:cs="Times New Roman"/>
+              </w:rPr>
+              <w:t xml:space="preserve">, location, contact, and duration. Then takes the first event, second event, expected output and the actual output of checking if the two events are equal and checks if the expected output is the same as the actual output (TRUE) or different (FALSE) </w:t>
+            </w:r>
+          </w:p>
+          <w:p>
+            <w:pPr>
+              <w:jc w:val="center"/>
+              <w:rPr>
+                <w:rFonts w:ascii="Times New Roman" w:hAnsi="Times New Roman" w:cs="Times New Roman"/>
+              </w:rPr>
+            </w:pPr>
+          </w:p>
+          <w:p>
+            <w:pPr>
+              <w:jc w:val="center"/>
+              <w:rPr>
+                <w:rFonts w:ascii="Times New Roman" w:hAnsi="Times New Roman" w:cs="Times New Roman"/>
+              </w:rPr>
+            </w:pPr>
+            <w:r>
+              <w:rPr>
+                <w:rFonts w:ascii="Times New Roman" w:hAnsi="Times New Roman" w:cs="Times New Roman"/>
+              </w:rPr>
+              <w:t>Input Data: 2 Events constructed with a Date of “01/01/1999”, a Timeslot with a MORNING value, a Location of AB2225, a Contact constructed with the CS Department, and a duration of 80 minutes</w:t>
+            </w:r>
           </w:p>
         </w:tc>
         <w:tc>
@@ -961,6 +1221,12 @@
                 <w:rFonts w:ascii="Times New Roman" w:hAnsi="Times New Roman" w:cs="Times New Roman"/>
               </w:rPr>
             </w:pPr>
+            <w:r>
+              <w:rPr>
+                <w:rFonts w:ascii="Times New Roman" w:hAnsi="Times New Roman" w:cs="Times New Roman"/>
+              </w:rPr>
+              <w:t>TRUE</w:t>
+            </w:r>
           </w:p>
         </w:tc>
       </w:tr>
@@ -1005,6 +1271,26 @@
                 <w:rFonts w:ascii="Times New Roman" w:hAnsi="Times New Roman" w:cs="Times New Roman"/>
               </w:rPr>
             </w:pPr>
+            <w:r>
+              <w:rPr>
+                <w:rFonts w:ascii="Times New Roman" w:hAnsi="Times New Roman" w:cs="Times New Roman"/>
+              </w:rPr>
+              <w:t xml:space="preserve">Two given events are not equal (with the same date and </w:t>
+            </w:r>
+            <w:proofErr w:type="spellStart"/>
+            <w:r>
+              <w:rPr>
+                <w:rFonts w:ascii="Times New Roman" w:hAnsi="Times New Roman" w:cs="Times New Roman"/>
+              </w:rPr>
+              <w:t>startTime</w:t>
+            </w:r>
+            <w:proofErr w:type="spellEnd"/>
+            <w:r>
+              <w:rPr>
+                <w:rFonts w:ascii="Times New Roman" w:hAnsi="Times New Roman" w:cs="Times New Roman"/>
+              </w:rPr>
+              <w:t xml:space="preserve"> but different locations)</w:t>
+            </w:r>
           </w:p>
         </w:tc>
         <w:tc>
@@ -1019,6 +1305,101 @@
                 <w:rFonts w:ascii="Times New Roman" w:hAnsi="Times New Roman" w:cs="Times New Roman"/>
               </w:rPr>
             </w:pPr>
+            <w:r>
+              <w:rPr>
+                <w:rFonts w:ascii="Times New Roman" w:hAnsi="Times New Roman" w:cs="Times New Roman"/>
+              </w:rPr>
+              <w:t xml:space="preserve">First constructs two events with the same date, </w:t>
+            </w:r>
+            <w:proofErr w:type="spellStart"/>
+            <w:r>
+              <w:rPr>
+                <w:rFonts w:ascii="Times New Roman" w:hAnsi="Times New Roman" w:cs="Times New Roman"/>
+              </w:rPr>
+              <w:t>startTime</w:t>
+            </w:r>
+            <w:proofErr w:type="spellEnd"/>
+            <w:r>
+              <w:rPr>
+                <w:rFonts w:ascii="Times New Roman" w:hAnsi="Times New Roman" w:cs="Times New Roman"/>
+              </w:rPr>
+              <w:t>, contact, and duration</w:t>
+            </w:r>
+            <w:r>
+              <w:rPr>
+                <w:rFonts w:ascii="Times New Roman" w:hAnsi="Times New Roman" w:cs="Times New Roman"/>
+              </w:rPr>
+              <w:t xml:space="preserve"> but different Locations</w:t>
+            </w:r>
+            <w:r>
+              <w:rPr>
+                <w:rFonts w:ascii="Times New Roman" w:hAnsi="Times New Roman" w:cs="Times New Roman"/>
+              </w:rPr>
+              <w:t xml:space="preserve">. Then takes the first event, second event, expected output and the actual output of checking if the two events are equal and checks if the expected output is the same as the actual output (TRUE) or different (FALSE) </w:t>
+            </w:r>
+          </w:p>
+          <w:p>
+            <w:pPr>
+              <w:jc w:val="center"/>
+              <w:rPr>
+                <w:rFonts w:ascii="Times New Roman" w:hAnsi="Times New Roman" w:cs="Times New Roman"/>
+              </w:rPr>
+            </w:pPr>
+          </w:p>
+          <w:p>
+            <w:pPr>
+              <w:jc w:val="center"/>
+              <w:rPr>
+                <w:rFonts w:ascii="Times New Roman" w:hAnsi="Times New Roman" w:cs="Times New Roman"/>
+              </w:rPr>
+            </w:pPr>
+            <w:r>
+              <w:rPr>
+                <w:rFonts w:ascii="Times New Roman" w:hAnsi="Times New Roman" w:cs="Times New Roman"/>
+              </w:rPr>
+              <w:t xml:space="preserve">Input Data: </w:t>
+            </w:r>
+            <w:r>
+              <w:rPr>
+                <w:rFonts w:ascii="Times New Roman" w:hAnsi="Times New Roman" w:cs="Times New Roman"/>
+              </w:rPr>
+              <w:t xml:space="preserve">2 Events constructed with a Date of “01/01/1999”, a Timeslot with a MORNING value, </w:t>
+            </w:r>
+            <w:r>
+              <w:rPr>
+                <w:rFonts w:ascii="Times New Roman" w:hAnsi="Times New Roman" w:cs="Times New Roman"/>
+              </w:rPr>
+              <w:t xml:space="preserve">differing Locations of AB2225 and </w:t>
+            </w:r>
+            <w:r>
+              <w:rPr>
+                <w:rFonts w:ascii="Times New Roman" w:hAnsi="Times New Roman" w:cs="Times New Roman"/>
+              </w:rPr>
+              <w:lastRenderedPageBreak/>
+              <w:t>TIL232, respectively</w:t>
+            </w:r>
+            <w:r>
+              <w:rPr>
+                <w:rFonts w:ascii="Times New Roman" w:hAnsi="Times New Roman" w:cs="Times New Roman"/>
+              </w:rPr>
+              <w:t xml:space="preserve">, a Contact constructed with the CS Department, and a duration of 80 </w:t>
+            </w:r>
+            <w:proofErr w:type="gramStart"/>
+            <w:r>
+              <w:rPr>
+                <w:rFonts w:ascii="Times New Roman" w:hAnsi="Times New Roman" w:cs="Times New Roman"/>
+              </w:rPr>
+              <w:t>minutes</w:t>
+            </w:r>
+            <w:proofErr w:type="gramEnd"/>
+          </w:p>
+          <w:p>
+            <w:pPr>
+              <w:jc w:val="center"/>
+              <w:rPr>
+                <w:rFonts w:ascii="Times New Roman" w:hAnsi="Times New Roman" w:cs="Times New Roman"/>
+              </w:rPr>
+            </w:pPr>
           </w:p>
         </w:tc>
         <w:tc>
@@ -1033,6 +1414,13 @@
                 <w:rFonts w:ascii="Times New Roman" w:hAnsi="Times New Roman" w:cs="Times New Roman"/>
               </w:rPr>
             </w:pPr>
+            <w:r>
+              <w:rPr>
+                <w:rFonts w:ascii="Times New Roman" w:hAnsi="Times New Roman" w:cs="Times New Roman"/>
+              </w:rPr>
+              <w:lastRenderedPageBreak/>
+              <w:t>FALSE</w:t>
+            </w:r>
           </w:p>
         </w:tc>
       </w:tr>
@@ -1077,6 +1465,40 @@
                 <w:rFonts w:ascii="Times New Roman" w:hAnsi="Times New Roman" w:cs="Times New Roman"/>
               </w:rPr>
             </w:pPr>
+            <w:r>
+              <w:rPr>
+                <w:rFonts w:ascii="Times New Roman" w:hAnsi="Times New Roman" w:cs="Times New Roman"/>
+              </w:rPr>
+              <w:t xml:space="preserve">Two events are comparatively equal in terms of Date and </w:t>
+            </w:r>
+            <w:proofErr w:type="spellStart"/>
+            <w:r>
+              <w:rPr>
+                <w:rFonts w:ascii="Times New Roman" w:hAnsi="Times New Roman" w:cs="Times New Roman"/>
+              </w:rPr>
+              <w:t>TimeSlot</w:t>
+            </w:r>
+            <w:proofErr w:type="spellEnd"/>
+            <w:r>
+              <w:rPr>
+                <w:rFonts w:ascii="Times New Roman" w:hAnsi="Times New Roman" w:cs="Times New Roman"/>
+              </w:rPr>
+              <w:t xml:space="preserve"> (</w:t>
+            </w:r>
+            <w:proofErr w:type="spellStart"/>
+            <w:r>
+              <w:rPr>
+                <w:rFonts w:ascii="Times New Roman" w:hAnsi="Times New Roman" w:cs="Times New Roman"/>
+              </w:rPr>
+              <w:t>startTime</w:t>
+            </w:r>
+            <w:proofErr w:type="spellEnd"/>
+            <w:r>
+              <w:rPr>
+                <w:rFonts w:ascii="Times New Roman" w:hAnsi="Times New Roman" w:cs="Times New Roman"/>
+              </w:rPr>
+              <w:t>)</w:t>
+            </w:r>
           </w:p>
         </w:tc>
         <w:tc>
@@ -1091,6 +1513,106 @@
                 <w:rFonts w:ascii="Times New Roman" w:hAnsi="Times New Roman" w:cs="Times New Roman"/>
               </w:rPr>
             </w:pPr>
+            <w:r>
+              <w:rPr>
+                <w:rFonts w:ascii="Times New Roman" w:hAnsi="Times New Roman" w:cs="Times New Roman"/>
+              </w:rPr>
+              <w:t xml:space="preserve">First constructs two events with the same date, </w:t>
+            </w:r>
+            <w:proofErr w:type="spellStart"/>
+            <w:r>
+              <w:rPr>
+                <w:rFonts w:ascii="Times New Roman" w:hAnsi="Times New Roman" w:cs="Times New Roman"/>
+              </w:rPr>
+              <w:t>startTime</w:t>
+            </w:r>
+            <w:proofErr w:type="spellEnd"/>
+            <w:r>
+              <w:rPr>
+                <w:rFonts w:ascii="Times New Roman" w:hAnsi="Times New Roman" w:cs="Times New Roman"/>
+              </w:rPr>
+              <w:t xml:space="preserve">, location, contact, and duration. Then takes the first event, second event, expected output and the actual output of checking if the two events are </w:t>
+            </w:r>
+            <w:r>
+              <w:rPr>
+                <w:rFonts w:ascii="Times New Roman" w:hAnsi="Times New Roman" w:cs="Times New Roman"/>
+              </w:rPr>
+              <w:t xml:space="preserve">comparatively </w:t>
+            </w:r>
+            <w:r>
+              <w:rPr>
+                <w:rFonts w:ascii="Times New Roman" w:hAnsi="Times New Roman" w:cs="Times New Roman"/>
+              </w:rPr>
+              <w:t>equal and checks if the expected output is the same as the actual output (</w:t>
+            </w:r>
+            <w:r>
+              <w:rPr>
+                <w:rFonts w:ascii="Times New Roman" w:hAnsi="Times New Roman" w:cs="Times New Roman"/>
+              </w:rPr>
+              <w:t>0</w:t>
+            </w:r>
+            <w:r>
+              <w:rPr>
+                <w:rFonts w:ascii="Times New Roman" w:hAnsi="Times New Roman" w:cs="Times New Roman"/>
+              </w:rPr>
+              <w:t>) or different (</w:t>
+            </w:r>
+            <w:r>
+              <w:rPr>
+                <w:rFonts w:ascii="Times New Roman" w:hAnsi="Times New Roman" w:cs="Times New Roman"/>
+              </w:rPr>
+              <w:t>-1 or 1</w:t>
+            </w:r>
+            <w:r>
+              <w:rPr>
+                <w:rFonts w:ascii="Times New Roman" w:hAnsi="Times New Roman" w:cs="Times New Roman"/>
+              </w:rPr>
+              <w:t xml:space="preserve">) </w:t>
+            </w:r>
+          </w:p>
+          <w:p>
+            <w:pPr>
+              <w:jc w:val="center"/>
+              <w:rPr>
+                <w:rFonts w:ascii="Times New Roman" w:hAnsi="Times New Roman" w:cs="Times New Roman"/>
+              </w:rPr>
+            </w:pPr>
+          </w:p>
+          <w:p>
+            <w:pPr>
+              <w:jc w:val="center"/>
+              <w:rPr>
+                <w:rFonts w:ascii="Times New Roman" w:hAnsi="Times New Roman" w:cs="Times New Roman"/>
+              </w:rPr>
+            </w:pPr>
+            <w:r>
+              <w:rPr>
+                <w:rFonts w:ascii="Times New Roman" w:hAnsi="Times New Roman" w:cs="Times New Roman"/>
+              </w:rPr>
+              <w:t xml:space="preserve">Input Data: </w:t>
+            </w:r>
+            <w:r>
+              <w:rPr>
+                <w:rFonts w:ascii="Times New Roman" w:hAnsi="Times New Roman" w:cs="Times New Roman"/>
+              </w:rPr>
+              <w:t xml:space="preserve">2 Events constructed with a Date of “01/01/1999”, a Timeslot with a MORNING value, a Location of AB2225, a Contact constructed with the CS Department, and a duration of 80 </w:t>
+            </w:r>
+            <w:proofErr w:type="gramStart"/>
+            <w:r>
+              <w:rPr>
+                <w:rFonts w:ascii="Times New Roman" w:hAnsi="Times New Roman" w:cs="Times New Roman"/>
+              </w:rPr>
+              <w:t>minutes</w:t>
+            </w:r>
+            <w:proofErr w:type="gramEnd"/>
+          </w:p>
+          <w:p>
+            <w:pPr>
+              <w:jc w:val="center"/>
+              <w:rPr>
+                <w:rFonts w:ascii="Times New Roman" w:hAnsi="Times New Roman" w:cs="Times New Roman"/>
+              </w:rPr>
+            </w:pPr>
           </w:p>
         </w:tc>
         <w:tc>
@@ -1105,6 +1627,12 @@
                 <w:rFonts w:ascii="Times New Roman" w:hAnsi="Times New Roman" w:cs="Times New Roman"/>
               </w:rPr>
             </w:pPr>
+            <w:r>
+              <w:rPr>
+                <w:rFonts w:ascii="Times New Roman" w:hAnsi="Times New Roman" w:cs="Times New Roman"/>
+              </w:rPr>
+              <w:t>0</w:t>
+            </w:r>
           </w:p>
         </w:tc>
       </w:tr>
@@ -1149,6 +1677,20 @@
                 <w:rFonts w:ascii="Times New Roman" w:hAnsi="Times New Roman" w:cs="Times New Roman"/>
               </w:rPr>
             </w:pPr>
+            <w:r>
+              <w:rPr>
+                <w:rFonts w:ascii="Times New Roman" w:hAnsi="Times New Roman" w:cs="Times New Roman"/>
+              </w:rPr>
+              <w:t xml:space="preserve">Two events are comparatively not equal in terms of Date and Timeslot </w:t>
+            </w:r>
+          </w:p>
+          <w:p>
+            <w:pPr>
+              <w:jc w:val="center"/>
+              <w:rPr>
+                <w:rFonts w:ascii="Times New Roman" w:hAnsi="Times New Roman" w:cs="Times New Roman"/>
+              </w:rPr>
+            </w:pPr>
           </w:p>
         </w:tc>
         <w:tc>
@@ -1163,6 +1705,148 @@
                 <w:rFonts w:ascii="Times New Roman" w:hAnsi="Times New Roman" w:cs="Times New Roman"/>
               </w:rPr>
             </w:pPr>
+            <w:r>
+              <w:rPr>
+                <w:rFonts w:ascii="Times New Roman" w:hAnsi="Times New Roman" w:cs="Times New Roman"/>
+              </w:rPr>
+              <w:t xml:space="preserve">First constructs two events with </w:t>
+            </w:r>
+            <w:r>
+              <w:rPr>
+                <w:rFonts w:ascii="Times New Roman" w:hAnsi="Times New Roman" w:cs="Times New Roman"/>
+              </w:rPr>
+              <w:t>different</w:t>
+            </w:r>
+            <w:r>
+              <w:rPr>
+                <w:rFonts w:ascii="Times New Roman" w:hAnsi="Times New Roman" w:cs="Times New Roman"/>
+              </w:rPr>
+              <w:t xml:space="preserve"> date</w:t>
+            </w:r>
+            <w:r>
+              <w:rPr>
+                <w:rFonts w:ascii="Times New Roman" w:hAnsi="Times New Roman" w:cs="Times New Roman"/>
+              </w:rPr>
+              <w:t>s</w:t>
+            </w:r>
+            <w:r>
+              <w:rPr>
+                <w:rFonts w:ascii="Times New Roman" w:hAnsi="Times New Roman" w:cs="Times New Roman"/>
+              </w:rPr>
+              <w:t xml:space="preserve">, </w:t>
+            </w:r>
+            <w:r>
+              <w:rPr>
+                <w:rFonts w:ascii="Times New Roman" w:hAnsi="Times New Roman" w:cs="Times New Roman"/>
+              </w:rPr>
+              <w:t xml:space="preserve">same </w:t>
+            </w:r>
+            <w:proofErr w:type="spellStart"/>
+            <w:r>
+              <w:rPr>
+                <w:rFonts w:ascii="Times New Roman" w:hAnsi="Times New Roman" w:cs="Times New Roman"/>
+              </w:rPr>
+              <w:t>startTime</w:t>
+            </w:r>
+            <w:proofErr w:type="spellEnd"/>
+            <w:r>
+              <w:rPr>
+                <w:rFonts w:ascii="Times New Roman" w:hAnsi="Times New Roman" w:cs="Times New Roman"/>
+              </w:rPr>
+              <w:t>(s)</w:t>
+            </w:r>
+            <w:r>
+              <w:rPr>
+                <w:rFonts w:ascii="Times New Roman" w:hAnsi="Times New Roman" w:cs="Times New Roman"/>
+              </w:rPr>
+              <w:t xml:space="preserve">, </w:t>
+            </w:r>
+            <w:r>
+              <w:rPr>
+                <w:rFonts w:ascii="Times New Roman" w:hAnsi="Times New Roman" w:cs="Times New Roman"/>
+              </w:rPr>
+              <w:t xml:space="preserve">same </w:t>
+            </w:r>
+            <w:r>
+              <w:rPr>
+                <w:rFonts w:ascii="Times New Roman" w:hAnsi="Times New Roman" w:cs="Times New Roman"/>
+              </w:rPr>
+              <w:t xml:space="preserve">contact and duration but different Locations. Then takes the first event, second event, expected output and the actual output of checking if the two events are </w:t>
+            </w:r>
+            <w:r>
+              <w:rPr>
+                <w:rFonts w:ascii="Times New Roman" w:hAnsi="Times New Roman" w:cs="Times New Roman"/>
+              </w:rPr>
+              <w:t xml:space="preserve">comparatively </w:t>
+            </w:r>
+            <w:r>
+              <w:rPr>
+                <w:rFonts w:ascii="Times New Roman" w:hAnsi="Times New Roman" w:cs="Times New Roman"/>
+              </w:rPr>
+              <w:t>equal and checks if the expected output is the same as the actual output (</w:t>
+            </w:r>
+            <w:r>
+              <w:rPr>
+                <w:rFonts w:ascii="Times New Roman" w:hAnsi="Times New Roman" w:cs="Times New Roman"/>
+              </w:rPr>
+              <w:t>0</w:t>
+            </w:r>
+            <w:r>
+              <w:rPr>
+                <w:rFonts w:ascii="Times New Roman" w:hAnsi="Times New Roman" w:cs="Times New Roman"/>
+              </w:rPr>
+              <w:t>)</w:t>
+            </w:r>
+            <w:r>
+              <w:rPr>
+                <w:rFonts w:ascii="Times New Roman" w:hAnsi="Times New Roman" w:cs="Times New Roman"/>
+              </w:rPr>
+              <w:t>, if the first event comes before the second event (-1), or if the second event comes before the first event (1)</w:t>
+            </w:r>
+          </w:p>
+          <w:p>
+            <w:pPr>
+              <w:jc w:val="center"/>
+              <w:rPr>
+                <w:rFonts w:ascii="Times New Roman" w:hAnsi="Times New Roman" w:cs="Times New Roman"/>
+              </w:rPr>
+            </w:pPr>
+          </w:p>
+          <w:p>
+            <w:pPr>
+              <w:jc w:val="center"/>
+              <w:rPr>
+                <w:rFonts w:ascii="Times New Roman" w:hAnsi="Times New Roman" w:cs="Times New Roman"/>
+              </w:rPr>
+            </w:pPr>
+            <w:r>
+              <w:rPr>
+                <w:rFonts w:ascii="Times New Roman" w:hAnsi="Times New Roman" w:cs="Times New Roman"/>
+              </w:rPr>
+              <w:t xml:space="preserve">Input Data: Events constructed with the dates “01/01/1999” and “05/27/2000” respectively, a Timeslot with a MORNING value, differing Locations of AB2225 and TIL232 respectively, a Contact constructed with the CS Department, and a duration of 80 </w:t>
+            </w:r>
+            <w:proofErr w:type="gramStart"/>
+            <w:r>
+              <w:rPr>
+                <w:rFonts w:ascii="Times New Roman" w:hAnsi="Times New Roman" w:cs="Times New Roman"/>
+              </w:rPr>
+              <w:t>minutes</w:t>
+            </w:r>
+            <w:proofErr w:type="gramEnd"/>
+            <w:r>
+              <w:rPr>
+                <w:rFonts w:ascii="Times New Roman" w:hAnsi="Times New Roman" w:cs="Times New Roman"/>
+              </w:rPr>
+              <w:t xml:space="preserve"> </w:t>
+            </w:r>
+          </w:p>
+          <w:p>
+            <w:pPr>
+              <w:jc w:val="center"/>
+              <w:rPr>
+                <w:rFonts w:ascii="Times New Roman" w:hAnsi="Times New Roman" w:cs="Times New Roman"/>
+              </w:rPr>
+            </w:pPr>
           </w:p>
         </w:tc>
         <w:tc>
@@ -1177,6 +1861,12 @@
                 <w:rFonts w:ascii="Times New Roman" w:hAnsi="Times New Roman" w:cs="Times New Roman"/>
               </w:rPr>
             </w:pPr>
+            <w:r>
+              <w:rPr>
+                <w:rFonts w:ascii="Times New Roman" w:hAnsi="Times New Roman" w:cs="Times New Roman"/>
+              </w:rPr>
+              <w:t>-1</w:t>
+            </w:r>
           </w:p>
         </w:tc>
       </w:tr>

</xml_diff>